<commit_message>
Added Questions for data analysis
</commit_message>
<xml_diff>
--- a/social_media_data_charts.docx
+++ b/social_media_data_charts.docx
@@ -21,8 +21,6 @@
           </wp:inline>
         </w:drawing>
       </w:r>
-      <w:bookmarkStart w:id="0" w:name="_GoBack"/>
-      <w:bookmarkEnd w:id="0"/>
     </w:p>
     <w:p>
       <w:pPr>
@@ -127,7 +125,23 @@
           <w:b/>
           <w:szCs w:val="21"/>
         </w:rPr>
-        <w:t>What is the average age of users in each platform?</w:t>
+        <w:t>Wh</w:t>
+      </w:r>
+      <w:r>
+        <w:rPr>
+          <w:rFonts w:ascii="Consolas" w:eastAsia="Times New Roman" w:hAnsi="Consolas" w:cs="Times New Roman"/>
+          <w:b/>
+          <w:szCs w:val="21"/>
+        </w:rPr>
+        <w:t>at is the average age of users o</w:t>
+      </w:r>
+      <w:r>
+        <w:rPr>
+          <w:rFonts w:ascii="Consolas" w:eastAsia="Times New Roman" w:hAnsi="Consolas" w:cs="Times New Roman"/>
+          <w:b/>
+          <w:szCs w:val="21"/>
+        </w:rPr>
+        <w:t>n each platform?</w:t>
       </w:r>
     </w:p>
     <w:p>
@@ -173,23 +187,14 @@
           <w:rFonts w:ascii="Consolas" w:eastAsia="Times New Roman" w:hAnsi="Consolas" w:cs="Times New Roman"/>
           <w:szCs w:val="21"/>
         </w:rPr>
-        <w:t xml:space="preserve"> users of </w:t>
-      </w:r>
-      <w:proofErr w:type="spellStart"/>
-      <w:r>
-        <w:rPr>
-          <w:rFonts w:ascii="Consolas" w:eastAsia="Times New Roman" w:hAnsi="Consolas" w:cs="Times New Roman"/>
-          <w:szCs w:val="21"/>
-        </w:rPr>
-        <w:t>Youtube</w:t>
-      </w:r>
-      <w:proofErr w:type="spellEnd"/>
-      <w:r>
-        <w:rPr>
-          <w:rFonts w:ascii="Consolas" w:eastAsia="Times New Roman" w:hAnsi="Consolas" w:cs="Times New Roman"/>
-          <w:szCs w:val="21"/>
-        </w:rPr>
-        <w:t xml:space="preserve"> have the highest average age at 41.2</w:t>
+        <w:t xml:space="preserve"> users of YouT</w:t>
+      </w:r>
+      <w:r>
+        <w:rPr>
+          <w:rFonts w:ascii="Consolas" w:eastAsia="Times New Roman" w:hAnsi="Consolas" w:cs="Times New Roman"/>
+          <w:szCs w:val="21"/>
+        </w:rPr>
+        <w:t>ube have the highest average age at 41.2</w:t>
       </w:r>
     </w:p>
     <w:p/>
@@ -562,8 +567,18 @@
           <w:b/>
           <w:szCs w:val="21"/>
         </w:rPr>
-        <w:t>spent the most time on social media?</w:t>
-      </w:r>
+        <w:t>spend the longest</w:t>
+      </w:r>
+      <w:r>
+        <w:rPr>
+          <w:rFonts w:ascii="Consolas" w:eastAsia="Times New Roman" w:hAnsi="Consolas" w:cs="Times New Roman"/>
+          <w:b/>
+          <w:szCs w:val="21"/>
+        </w:rPr>
+        <w:t xml:space="preserve"> time on social media?</w:t>
+      </w:r>
+      <w:bookmarkStart w:id="0" w:name="_GoBack"/>
+      <w:bookmarkEnd w:id="0"/>
     </w:p>
     <w:p>
       <w:pPr>
@@ -638,6 +653,7 @@
         <w:docPartUnique/>
       </w:docPartObj>
     </w:sdtPr>
+    <w:sdtEndPr/>
     <w:sdtContent>
       <w:sdt>
         <w:sdtPr>
@@ -647,6 +663,7 @@
             <w:docPartUnique/>
           </w:docPartObj>
         </w:sdtPr>
+        <w:sdtEndPr/>
         <w:sdtContent>
           <w:p>
             <w:pPr>
@@ -687,7 +704,7 @@
                 <w:bCs/>
                 <w:noProof/>
               </w:rPr>
-              <w:t>1</w:t>
+              <w:t>3</w:t>
             </w:r>
             <w:r>
               <w:rPr>
@@ -1451,11 +1468,11 @@
           <c:showBubbleSize val="0"/>
         </c:dLbls>
         <c:gapWidth val="150"/>
-        <c:axId val="225844224"/>
-        <c:axId val="229907456"/>
+        <c:axId val="197627264"/>
+        <c:axId val="146752640"/>
       </c:barChart>
       <c:catAx>
-        <c:axId val="225844224"/>
+        <c:axId val="197627264"/>
         <c:scaling>
           <c:orientation val="minMax"/>
         </c:scaling>
@@ -1464,7 +1481,7 @@
         <c:majorTickMark val="out"/>
         <c:minorTickMark val="none"/>
         <c:tickLblPos val="nextTo"/>
-        <c:crossAx val="229907456"/>
+        <c:crossAx val="146752640"/>
         <c:crosses val="autoZero"/>
         <c:auto val="1"/>
         <c:lblAlgn val="ctr"/>
@@ -1472,7 +1489,7 @@
         <c:noMultiLvlLbl val="0"/>
       </c:catAx>
       <c:valAx>
-        <c:axId val="229907456"/>
+        <c:axId val="146752640"/>
         <c:scaling>
           <c:orientation val="minMax"/>
         </c:scaling>
@@ -1483,7 +1500,7 @@
         <c:majorTickMark val="out"/>
         <c:minorTickMark val="none"/>
         <c:tickLblPos val="nextTo"/>
-        <c:crossAx val="225844224"/>
+        <c:crossAx val="197627264"/>
         <c:crosses val="autoZero"/>
         <c:crossBetween val="between"/>
       </c:valAx>
@@ -1613,11 +1630,11 @@
           <c:showBubbleSize val="0"/>
         </c:dLbls>
         <c:gapWidth val="150"/>
-        <c:axId val="278809600"/>
-        <c:axId val="279364352"/>
+        <c:axId val="146769024"/>
+        <c:axId val="146770560"/>
       </c:barChart>
       <c:catAx>
-        <c:axId val="278809600"/>
+        <c:axId val="146769024"/>
         <c:scaling>
           <c:orientation val="minMax"/>
         </c:scaling>
@@ -1626,7 +1643,7 @@
         <c:majorTickMark val="out"/>
         <c:minorTickMark val="none"/>
         <c:tickLblPos val="nextTo"/>
-        <c:crossAx val="279364352"/>
+        <c:crossAx val="146770560"/>
         <c:crosses val="autoZero"/>
         <c:auto val="1"/>
         <c:lblAlgn val="ctr"/>
@@ -1634,7 +1651,7 @@
         <c:noMultiLvlLbl val="0"/>
       </c:catAx>
       <c:valAx>
-        <c:axId val="279364352"/>
+        <c:axId val="146770560"/>
         <c:scaling>
           <c:orientation val="minMax"/>
         </c:scaling>
@@ -1645,7 +1662,7 @@
         <c:majorTickMark val="out"/>
         <c:minorTickMark val="none"/>
         <c:tickLblPos val="nextTo"/>
-        <c:crossAx val="278809600"/>
+        <c:crossAx val="146769024"/>
         <c:crosses val="autoZero"/>
         <c:crossBetween val="between"/>
       </c:valAx>
@@ -1763,11 +1780,11 @@
           <c:showBubbleSize val="0"/>
         </c:dLbls>
         <c:gapWidth val="150"/>
-        <c:axId val="146580992"/>
-        <c:axId val="146582528"/>
+        <c:axId val="158055040"/>
+        <c:axId val="158056832"/>
       </c:barChart>
       <c:catAx>
-        <c:axId val="146580992"/>
+        <c:axId val="158055040"/>
         <c:scaling>
           <c:orientation val="minMax"/>
         </c:scaling>
@@ -1776,7 +1793,7 @@
         <c:majorTickMark val="out"/>
         <c:minorTickMark val="none"/>
         <c:tickLblPos val="nextTo"/>
-        <c:crossAx val="146582528"/>
+        <c:crossAx val="158056832"/>
         <c:crosses val="autoZero"/>
         <c:auto val="1"/>
         <c:lblAlgn val="ctr"/>
@@ -1784,7 +1801,7 @@
         <c:noMultiLvlLbl val="0"/>
       </c:catAx>
       <c:valAx>
-        <c:axId val="146582528"/>
+        <c:axId val="158056832"/>
         <c:scaling>
           <c:orientation val="minMax"/>
         </c:scaling>
@@ -1795,7 +1812,7 @@
         <c:majorTickMark val="out"/>
         <c:minorTickMark val="none"/>
         <c:tickLblPos val="nextTo"/>
-        <c:crossAx val="146580992"/>
+        <c:crossAx val="158055040"/>
         <c:crosses val="autoZero"/>
         <c:crossBetween val="between"/>
       </c:valAx>
@@ -1913,11 +1930,11 @@
           <c:showBubbleSize val="0"/>
         </c:dLbls>
         <c:gapWidth val="150"/>
-        <c:axId val="146602624"/>
-        <c:axId val="229024128"/>
+        <c:axId val="158986624"/>
+        <c:axId val="158988160"/>
       </c:barChart>
       <c:catAx>
-        <c:axId val="146602624"/>
+        <c:axId val="158986624"/>
         <c:scaling>
           <c:orientation val="minMax"/>
         </c:scaling>
@@ -1926,7 +1943,7 @@
         <c:majorTickMark val="out"/>
         <c:minorTickMark val="none"/>
         <c:tickLblPos val="nextTo"/>
-        <c:crossAx val="229024128"/>
+        <c:crossAx val="158988160"/>
         <c:crosses val="autoZero"/>
         <c:auto val="1"/>
         <c:lblAlgn val="ctr"/>
@@ -1934,7 +1951,7 @@
         <c:noMultiLvlLbl val="0"/>
       </c:catAx>
       <c:valAx>
-        <c:axId val="229024128"/>
+        <c:axId val="158988160"/>
         <c:scaling>
           <c:orientation val="minMax"/>
         </c:scaling>
@@ -1945,7 +1962,7 @@
         <c:majorTickMark val="out"/>
         <c:minorTickMark val="none"/>
         <c:tickLblPos val="nextTo"/>
-        <c:crossAx val="146602624"/>
+        <c:crossAx val="158986624"/>
         <c:crosses val="autoZero"/>
         <c:crossBetween val="between"/>
       </c:valAx>
@@ -2063,11 +2080,11 @@
           <c:showBubbleSize val="0"/>
         </c:dLbls>
         <c:gapWidth val="150"/>
-        <c:axId val="277967232"/>
-        <c:axId val="277968768"/>
+        <c:axId val="43911040"/>
+        <c:axId val="43912576"/>
       </c:barChart>
       <c:catAx>
-        <c:axId val="277967232"/>
+        <c:axId val="43911040"/>
         <c:scaling>
           <c:orientation val="minMax"/>
         </c:scaling>
@@ -2076,7 +2093,7 @@
         <c:majorTickMark val="out"/>
         <c:minorTickMark val="none"/>
         <c:tickLblPos val="nextTo"/>
-        <c:crossAx val="277968768"/>
+        <c:crossAx val="43912576"/>
         <c:crosses val="autoZero"/>
         <c:auto val="1"/>
         <c:lblAlgn val="ctr"/>
@@ -2084,7 +2101,7 @@
         <c:noMultiLvlLbl val="0"/>
       </c:catAx>
       <c:valAx>
-        <c:axId val="277968768"/>
+        <c:axId val="43912576"/>
         <c:scaling>
           <c:orientation val="minMax"/>
         </c:scaling>
@@ -2095,7 +2112,7 @@
         <c:majorTickMark val="out"/>
         <c:minorTickMark val="none"/>
         <c:tickLblPos val="nextTo"/>
-        <c:crossAx val="277967232"/>
+        <c:crossAx val="43911040"/>
         <c:crosses val="autoZero"/>
         <c:crossBetween val="between"/>
       </c:valAx>

</xml_diff>